<commit_message>
Atualização index.js e Arquivo Microsoft Word
</commit_message>
<xml_diff>
--- a/Atividade-01.docx
+++ b/Atividade-01.docx
@@ -5416,6 +5416,49 @@
       <w:r>
         <w:rPr>
           <w:rFonts w:ascii="Consolas" w:eastAsia="Times New Roman" w:hAnsi="Consolas" w:cs="Times New Roman"/>
+          <w:color w:val="F97583"/>
+          <w:sz w:val="23"/>
+          <w:szCs w:val="23"/>
+          <w:lang w:eastAsia="pt-BR"/>
+        </w:rPr>
+        <w:t>try</w:t>
+      </w:r>
+      <w:r>
+        <w:rPr>
+          <w:rFonts w:ascii="Consolas" w:eastAsia="Times New Roman" w:hAnsi="Consolas" w:cs="Times New Roman"/>
+          <w:color w:val="E1E4E8"/>
+          <w:sz w:val="23"/>
+          <w:szCs w:val="23"/>
+          <w:lang w:eastAsia="pt-BR"/>
+        </w:rPr>
+        <w:t xml:space="preserve"> {</w:t>
+      </w:r>
+    </w:p>
+    <w:p>
+      <w:pPr>
+        <w:shd w:val="clear" w:color="auto" w:fill="24292E"/>
+        <w:spacing w:after="0" w:line="301" w:lineRule="atLeast"/>
+        <w:rPr>
+          <w:rFonts w:ascii="Consolas" w:eastAsia="Times New Roman" w:hAnsi="Consolas" w:cs="Times New Roman"/>
+          <w:color w:val="E1E4E8"/>
+          <w:sz w:val="23"/>
+          <w:szCs w:val="23"/>
+          <w:lang w:eastAsia="pt-BR"/>
+        </w:rPr>
+      </w:pPr>
+      <w:r>
+        <w:rPr>
+          <w:rFonts w:ascii="Consolas" w:eastAsia="Times New Roman" w:hAnsi="Consolas" w:cs="Times New Roman"/>
+          <w:color w:val="E1E4E8"/>
+          <w:sz w:val="23"/>
+          <w:szCs w:val="23"/>
+          <w:lang w:eastAsia="pt-BR"/>
+        </w:rPr>
+        <w:t xml:space="preserve">    </w:t>
+      </w:r>
+      <w:r>
+        <w:rPr>
+          <w:rFonts w:ascii="Consolas" w:eastAsia="Times New Roman" w:hAnsi="Consolas" w:cs="Times New Roman"/>
           <w:color w:val="B392F0"/>
           <w:sz w:val="23"/>
           <w:szCs w:val="23"/>
@@ -5432,6 +5475,149 @@
           <w:lang w:eastAsia="pt-BR"/>
         </w:rPr>
         <w:t>();</w:t>
+      </w:r>
+    </w:p>
+    <w:p>
+      <w:pPr>
+        <w:shd w:val="clear" w:color="auto" w:fill="24292E"/>
+        <w:spacing w:after="0" w:line="301" w:lineRule="atLeast"/>
+        <w:rPr>
+          <w:rFonts w:ascii="Consolas" w:eastAsia="Times New Roman" w:hAnsi="Consolas" w:cs="Times New Roman"/>
+          <w:color w:val="E1E4E8"/>
+          <w:sz w:val="23"/>
+          <w:szCs w:val="23"/>
+          <w:lang w:eastAsia="pt-BR"/>
+        </w:rPr>
+      </w:pPr>
+      <w:r>
+        <w:rPr>
+          <w:rFonts w:ascii="Consolas" w:eastAsia="Times New Roman" w:hAnsi="Consolas" w:cs="Times New Roman"/>
+          <w:color w:val="E1E4E8"/>
+          <w:sz w:val="23"/>
+          <w:szCs w:val="23"/>
+          <w:lang w:eastAsia="pt-BR"/>
+        </w:rPr>
+        <w:t>}</w:t>
+      </w:r>
+    </w:p>
+    <w:p>
+      <w:pPr>
+        <w:shd w:val="clear" w:color="auto" w:fill="24292E"/>
+        <w:spacing w:after="0" w:line="301" w:lineRule="atLeast"/>
+        <w:rPr>
+          <w:rFonts w:ascii="Consolas" w:eastAsia="Times New Roman" w:hAnsi="Consolas" w:cs="Times New Roman"/>
+          <w:color w:val="E1E4E8"/>
+          <w:sz w:val="23"/>
+          <w:szCs w:val="23"/>
+          <w:lang w:eastAsia="pt-BR"/>
+        </w:rPr>
+      </w:pPr>
+      <w:r>
+        <w:rPr>
+          <w:rFonts w:ascii="Consolas" w:eastAsia="Times New Roman" w:hAnsi="Consolas" w:cs="Times New Roman"/>
+          <w:color w:val="F97583"/>
+          <w:sz w:val="23"/>
+          <w:szCs w:val="23"/>
+          <w:lang w:eastAsia="pt-BR"/>
+        </w:rPr>
+        <w:t>catch</w:t>
+      </w:r>
+      <w:r>
+        <w:rPr>
+          <w:rFonts w:ascii="Consolas" w:eastAsia="Times New Roman" w:hAnsi="Consolas" w:cs="Times New Roman"/>
+          <w:color w:val="E1E4E8"/>
+          <w:sz w:val="23"/>
+          <w:szCs w:val="23"/>
+          <w:lang w:eastAsia="pt-BR"/>
+        </w:rPr>
+        <w:t xml:space="preserve"> (error) {</w:t>
+      </w:r>
+    </w:p>
+    <w:p>
+      <w:pPr>
+        <w:shd w:val="clear" w:color="auto" w:fill="24292E"/>
+        <w:spacing w:after="0" w:line="301" w:lineRule="atLeast"/>
+        <w:rPr>
+          <w:rFonts w:ascii="Consolas" w:eastAsia="Times New Roman" w:hAnsi="Consolas" w:cs="Times New Roman"/>
+          <w:color w:val="E1E4E8"/>
+          <w:sz w:val="23"/>
+          <w:szCs w:val="23"/>
+          <w:lang w:eastAsia="pt-BR"/>
+        </w:rPr>
+      </w:pPr>
+      <w:r>
+        <w:rPr>
+          <w:rFonts w:ascii="Consolas" w:eastAsia="Times New Roman" w:hAnsi="Consolas" w:cs="Times New Roman"/>
+          <w:color w:val="E1E4E8"/>
+          <w:sz w:val="23"/>
+          <w:szCs w:val="23"/>
+          <w:lang w:eastAsia="pt-BR"/>
+        </w:rPr>
+        <w:t xml:space="preserve">    </w:t>
+      </w:r>
+      <w:r>
+        <w:rPr>
+          <w:rFonts w:ascii="Consolas" w:eastAsia="Times New Roman" w:hAnsi="Consolas" w:cs="Times New Roman"/>
+          <w:color w:val="79B8FF"/>
+          <w:sz w:val="23"/>
+          <w:szCs w:val="23"/>
+          <w:lang w:eastAsia="pt-BR"/>
+        </w:rPr>
+        <w:t>console</w:t>
+      </w:r>
+      <w:r>
+        <w:rPr>
+          <w:rFonts w:ascii="Consolas" w:eastAsia="Times New Roman" w:hAnsi="Consolas" w:cs="Times New Roman"/>
+          <w:color w:val="E1E4E8"/>
+          <w:sz w:val="23"/>
+          <w:szCs w:val="23"/>
+          <w:lang w:eastAsia="pt-BR"/>
+        </w:rPr>
+        <w:t>.</w:t>
+      </w:r>
+      <w:r>
+        <w:rPr>
+          <w:rFonts w:ascii="Consolas" w:eastAsia="Times New Roman" w:hAnsi="Consolas" w:cs="Times New Roman"/>
+          <w:color w:val="B392F0"/>
+          <w:sz w:val="23"/>
+          <w:szCs w:val="23"/>
+          <w:lang w:eastAsia="pt-BR"/>
+        </w:rPr>
+        <w:t>log</w:t>
+      </w:r>
+      <w:r>
+        <w:rPr>
+          <w:rFonts w:ascii="Consolas" w:eastAsia="Times New Roman" w:hAnsi="Consolas" w:cs="Times New Roman"/>
+          <w:color w:val="E1E4E8"/>
+          <w:sz w:val="23"/>
+          <w:szCs w:val="23"/>
+          <w:lang w:eastAsia="pt-BR"/>
+        </w:rPr>
+        <w:t>(error.message);</w:t>
+      </w:r>
+    </w:p>
+    <w:p>
+      <w:pPr>
+        <w:shd w:val="clear" w:color="auto" w:fill="24292E"/>
+        <w:spacing w:after="0" w:line="301" w:lineRule="atLeast"/>
+        <w:rPr>
+          <w:rFonts w:ascii="Consolas" w:eastAsia="Times New Roman" w:hAnsi="Consolas" w:cs="Times New Roman"/>
+          <w:color w:val="E1E4E8"/>
+          <w:sz w:val="23"/>
+          <w:szCs w:val="23"/>
+          <w:lang w:eastAsia="pt-BR"/>
+        </w:rPr>
+      </w:pPr>
+      <w:r>
+        <w:rPr>
+          <w:rFonts w:ascii="Consolas" w:eastAsia="Times New Roman" w:hAnsi="Consolas" w:cs="Times New Roman"/>
+          <w:color w:val="E1E4E8"/>
+          <w:sz w:val="23"/>
+          <w:szCs w:val="23"/>
+          <w:lang w:eastAsia="pt-BR"/>
+        </w:rPr>
+        <w:lastRenderedPageBreak/>
+        <w:t>}</w:t>
       </w:r>
     </w:p>
     <w:p>
@@ -5501,7 +5687,7 @@
             <w:rPr>
               <w:noProof/>
             </w:rPr>
-            <w:t>3</w:t>
+            <w:t>4</w:t>
           </w:r>
         </w:fldSimple>
       </w:p>

</xml_diff>